<commit_message>
Chunk table_description for summary and date columns
</commit_message>
<xml_diff>
--- a/01_Data/Data Product Samples.docx
+++ b/01_Data/Data Product Samples.docx
@@ -1,6 +1,6 @@
 
 <file path=word/document.xml><?xml version="1.0" encoding="utf-8"?>
-<w:document xmlns:wpc="http://schemas.microsoft.com/office/word/2010/wordprocessingCanvas" xmlns:cx="http://schemas.microsoft.com/office/drawing/2014/chartex" xmlns:cx1="http://schemas.microsoft.com/office/drawing/2015/9/8/chartex" xmlns:cx2="http://schemas.microsoft.com/office/drawing/2015/10/21/chartex" xmlns:cx3="http://schemas.microsoft.com/office/drawing/2016/5/9/chartex" xmlns:cx4="http://schemas.microsoft.com/office/drawing/2016/5/10/chartex" xmlns:cx5="http://schemas.microsoft.com/office/drawing/2016/5/11/chartex" xmlns:cx6="http://schemas.microsoft.com/office/drawing/2016/5/12/chartex" xmlns:cx7="http://schemas.microsoft.com/office/drawing/2016/5/13/chartex" xmlns:cx8="http://schemas.microsoft.com/office/drawing/2016/5/14/chartex" xmlns:mc="http://schemas.openxmlformats.org/markup-compatibility/2006" xmlns:aink="http://schemas.microsoft.com/office/drawing/2016/ink" xmlns:am3d="http://schemas.microsoft.com/office/drawing/2017/model3d" xmlns:o="urn:schemas-microsoft-com:office:office" xmlns:oel="http://schemas.microsoft.com/office/2019/extlst" xmlns:r="http://schemas.openxmlformats.org/officeDocument/2006/relationships" xmlns:m="http://schemas.openxmlformats.org/officeDocument/2006/math" xmlns:v="urn:schemas-microsoft-com:vml" xmlns:wp14="http://schemas.microsoft.com/office/word/2010/wordprocessingDrawing" xmlns:wp="http://schemas.openxmlformats.org/drawingml/2006/wordprocessingDrawing" xmlns:w10="urn:schemas-microsoft-com:office:word" xmlns:w="http://schemas.openxmlformats.org/wordprocessingml/2006/main" xmlns:w14="http://schemas.microsoft.com/office/word/2010/wordml" xmlns:w15="http://schemas.microsoft.com/office/word/2012/wordml" xmlns:w16cex="http://schemas.microsoft.com/office/word/2018/wordml/cex" xmlns:w16cid="http://schemas.microsoft.com/office/word/2016/wordml/cid" xmlns:w16="http://schemas.microsoft.com/office/word/2018/wordml" xmlns:w16du="http://schemas.microsoft.com/office/word/2023/wordml/word16du" xmlns:w16sdtdh="http://schemas.microsoft.com/office/word/2020/wordml/sdtdatahash" xmlns:w16sdtfl="http://schemas.microsoft.com/office/word/2024/wordml/sdtformatlock" xmlns:w16se="http://schemas.microsoft.com/office/word/2015/wordml/symex" xmlns:wpg="http://schemas.microsoft.com/office/word/2010/wordprocessingGroup" xmlns:wpi="http://schemas.microsoft.com/office/word/2010/wordprocessingInk" xmlns:wne="http://schemas.microsoft.com/office/word/2006/wordml" xmlns:wps="http://schemas.microsoft.com/office/word/2010/wordprocessingShape" mc:Ignorable="w14 w15 w16se w16cid w16 w16cex w16sdtdh w16sdtfl w16du wp14">
+<w:document xmlns:wpc="http://schemas.microsoft.com/office/word/2010/wordprocessingCanvas" xmlns:cx="http://schemas.microsoft.com/office/drawing/2014/chartex" xmlns:cx1="http://schemas.microsoft.com/office/drawing/2015/9/8/chartex" xmlns:cx2="http://schemas.microsoft.com/office/drawing/2015/10/21/chartex" xmlns:cx3="http://schemas.microsoft.com/office/drawing/2016/5/9/chartex" xmlns:cx4="http://schemas.microsoft.com/office/drawing/2016/5/10/chartex" xmlns:cx5="http://schemas.microsoft.com/office/drawing/2016/5/11/chartex" xmlns:cx6="http://schemas.microsoft.com/office/drawing/2016/5/12/chartex" xmlns:cx7="http://schemas.microsoft.com/office/drawing/2016/5/13/chartex" xmlns:cx8="http://schemas.microsoft.com/office/drawing/2016/5/14/chartex" xmlns:mc="http://schemas.openxmlformats.org/markup-compatibility/2006" xmlns:aink="http://schemas.microsoft.com/office/drawing/2016/ink" xmlns:am3d="http://schemas.microsoft.com/office/drawing/2017/model3d" xmlns:o="urn:schemas-microsoft-com:office:office" xmlns:oel="http://schemas.microsoft.com/office/2019/extlst" xmlns:r="http://schemas.openxmlformats.org/officeDocument/2006/relationships" xmlns:m="http://schemas.openxmlformats.org/officeDocument/2006/math" xmlns:v="urn:schemas-microsoft-com:vml" xmlns:wp14="http://schemas.microsoft.com/office/word/2010/wordprocessingDrawing" xmlns:wp="http://schemas.openxmlformats.org/drawingml/2006/wordprocessingDrawing" xmlns:w10="urn:schemas-microsoft-com:office:word" xmlns:w="http://schemas.openxmlformats.org/wordprocessingml/2006/main" xmlns:w14="http://schemas.microsoft.com/office/word/2010/wordml" xmlns:w15="http://schemas.microsoft.com/office/word/2012/wordml" xmlns:w16cex="http://schemas.microsoft.com/office/word/2018/wordml/cex" xmlns:w16cid="http://schemas.microsoft.com/office/word/2016/wordml/cid" xmlns:w16="http://schemas.microsoft.com/office/word/2018/wordml" xmlns:w16du="http://schemas.microsoft.com/office/word/2023/wordml/word16du" xmlns:w16sdtdh="http://schemas.microsoft.com/office/word/2020/wordml/sdtdatahash" xmlns:w16se="http://schemas.microsoft.com/office/word/2015/wordml/symex" xmlns:wpg="http://schemas.microsoft.com/office/word/2010/wordprocessingGroup" xmlns:wpi="http://schemas.microsoft.com/office/word/2010/wordprocessingInk" xmlns:wne="http://schemas.microsoft.com/office/word/2006/wordml" xmlns:wps="http://schemas.microsoft.com/office/word/2010/wordprocessingShape" mc:Ignorable="w14 w15 w16se w16cid w16 w16cex w16sdtdh w16du wp14">
   <w:body>
     <w:p>
       <w:pPr>
@@ -19,19 +19,7 @@
           <w:rFonts w:asciiTheme="minorHAnsi" w:hAnsiTheme="minorHAnsi"/>
         </w:rPr>
         <w:br/>
-        <w:t>P</w:t>
-      </w:r>
-      <w:r>
-        <w:rPr>
-          <w:rFonts w:asciiTheme="minorHAnsi" w:hAnsiTheme="minorHAnsi"/>
-        </w:rPr>
-        <w:t>oint-in-time ranks of public companies' long-term and short-term profitability and growth potentials from five perspectives</w:t>
-      </w:r>
-      <w:r>
-        <w:rPr>
-          <w:rFonts w:asciiTheme="minorHAnsi" w:hAnsiTheme="minorHAnsi"/>
-        </w:rPr>
-        <w:t>.</w:t>
+        <w:t>Point-in-time ranks of public companies' long-term and short-term profitability and growth potentials from five perspectives.</w:t>
       </w:r>
     </w:p>
     <w:p>
@@ -2221,69 +2209,19 @@
           <w:rFonts w:asciiTheme="minorHAnsi" w:hAnsiTheme="minorHAnsi"/>
         </w:rPr>
         <w:br/>
-        <w:t>R</w:t>
+        <w:t>Relative ranking for earnings quality - extent to which current earnings</w:t>
       </w:r>
       <w:r>
         <w:rPr>
           <w:rFonts w:asciiTheme="minorHAnsi" w:hAnsiTheme="minorHAnsi"/>
         </w:rPr>
-        <w:t xml:space="preserve">elative ranking </w:t>
+        <w:t xml:space="preserve"> </w:t>
       </w:r>
       <w:r>
         <w:rPr>
           <w:rFonts w:asciiTheme="minorHAnsi" w:hAnsiTheme="minorHAnsi"/>
         </w:rPr>
-        <w:t>for e</w:t>
-      </w:r>
-      <w:r>
-        <w:rPr>
-          <w:rFonts w:asciiTheme="minorHAnsi" w:hAnsiTheme="minorHAnsi"/>
-        </w:rPr>
-        <w:t xml:space="preserve">arnings quality </w:t>
-      </w:r>
-      <w:r>
-        <w:rPr>
-          <w:rFonts w:asciiTheme="minorHAnsi" w:hAnsiTheme="minorHAnsi"/>
-        </w:rPr>
-        <w:t xml:space="preserve">- </w:t>
-      </w:r>
-      <w:r>
-        <w:rPr>
-          <w:rFonts w:asciiTheme="minorHAnsi" w:hAnsiTheme="minorHAnsi"/>
-        </w:rPr>
-        <w:t>extent to which current earnings</w:t>
-      </w:r>
-    </w:p>
-    <w:p>
-      <w:pPr>
-        <w:rPr>
-          <w:rFonts w:asciiTheme="minorHAnsi" w:hAnsiTheme="minorHAnsi"/>
-        </w:rPr>
-      </w:pPr>
-      <w:r>
-        <w:rPr>
-          <w:rFonts w:asciiTheme="minorHAnsi" w:hAnsiTheme="minorHAnsi"/>
-        </w:rPr>
-        <w:t>predict future earnings “High-quality” earnings are expected to persist, while “low-</w:t>
-      </w:r>
-    </w:p>
-    <w:p>
-      <w:pPr>
-        <w:rPr>
-          <w:rFonts w:asciiTheme="minorHAnsi" w:hAnsiTheme="minorHAnsi"/>
-        </w:rPr>
-      </w:pPr>
-      <w:r>
-        <w:rPr>
-          <w:rFonts w:asciiTheme="minorHAnsi" w:hAnsiTheme="minorHAnsi"/>
-        </w:rPr>
-        <w:t>quality” earnings are not</w:t>
-      </w:r>
-      <w:r>
-        <w:rPr>
-          <w:rFonts w:asciiTheme="minorHAnsi" w:hAnsiTheme="minorHAnsi"/>
-        </w:rPr>
-        <w:t>.</w:t>
+        <w:t>predict future earnings “High-quality” earnings are expected to persist, while “low-quality” earnings are not.</w:t>
       </w:r>
     </w:p>
     <w:p>
@@ -2595,6 +2533,7 @@
                 <w:sz w:val="20"/>
                 <w:szCs w:val="20"/>
               </w:rPr>
+              <w:lastRenderedPageBreak/>
               <w:t>name</w:t>
             </w:r>
           </w:p>
@@ -3260,13 +3199,6 @@
         </w:tc>
       </w:tr>
     </w:tbl>
-    <w:p>
-      <w:pPr>
-        <w:rPr>
-          <w:rFonts w:asciiTheme="minorHAnsi" w:hAnsiTheme="minorHAnsi"/>
-        </w:rPr>
-      </w:pPr>
-    </w:p>
     <w:p>
       <w:pPr>
         <w:rPr>
@@ -3304,31 +3236,7 @@
         <w:rPr>
           <w:rFonts w:asciiTheme="minorHAnsi" w:hAnsiTheme="minorHAnsi"/>
         </w:rPr>
-        <w:t>C</w:t>
-      </w:r>
-      <w:r>
-        <w:rPr>
-          <w:rFonts w:asciiTheme="minorHAnsi" w:hAnsiTheme="minorHAnsi"/>
-        </w:rPr>
-        <w:t>redit and debit</w:t>
-      </w:r>
-      <w:r>
-        <w:rPr>
-          <w:rFonts w:asciiTheme="minorHAnsi" w:hAnsiTheme="minorHAnsi"/>
-        </w:rPr>
-        <w:t xml:space="preserve"> </w:t>
-      </w:r>
-      <w:r>
-        <w:rPr>
-          <w:rFonts w:asciiTheme="minorHAnsi" w:hAnsiTheme="minorHAnsi"/>
-        </w:rPr>
-        <w:t>card transactions</w:t>
-      </w:r>
-      <w:r>
-        <w:rPr>
-          <w:rFonts w:asciiTheme="minorHAnsi" w:hAnsiTheme="minorHAnsi"/>
-        </w:rPr>
-        <w:t>.</w:t>
+        <w:t>Credit and debit card transactions.</w:t>
       </w:r>
     </w:p>
     <w:p>
@@ -4348,7 +4256,7 @@
 </file>
 
 <file path=word/endnotes.xml><?xml version="1.0" encoding="utf-8"?>
-<w:endnotes xmlns:wpc="http://schemas.microsoft.com/office/word/2010/wordprocessingCanvas" xmlns:cx="http://schemas.microsoft.com/office/drawing/2014/chartex" xmlns:cx1="http://schemas.microsoft.com/office/drawing/2015/9/8/chartex" xmlns:cx2="http://schemas.microsoft.com/office/drawing/2015/10/21/chartex" xmlns:cx3="http://schemas.microsoft.com/office/drawing/2016/5/9/chartex" xmlns:cx4="http://schemas.microsoft.com/office/drawing/2016/5/10/chartex" xmlns:cx5="http://schemas.microsoft.com/office/drawing/2016/5/11/chartex" xmlns:cx6="http://schemas.microsoft.com/office/drawing/2016/5/12/chartex" xmlns:cx7="http://schemas.microsoft.com/office/drawing/2016/5/13/chartex" xmlns:cx8="http://schemas.microsoft.com/office/drawing/2016/5/14/chartex" xmlns:mc="http://schemas.openxmlformats.org/markup-compatibility/2006" xmlns:aink="http://schemas.microsoft.com/office/drawing/2016/ink" xmlns:am3d="http://schemas.microsoft.com/office/drawing/2017/model3d" xmlns:o="urn:schemas-microsoft-com:office:office" xmlns:oel="http://schemas.microsoft.com/office/2019/extlst" xmlns:r="http://schemas.openxmlformats.org/officeDocument/2006/relationships" xmlns:m="http://schemas.openxmlformats.org/officeDocument/2006/math" xmlns:v="urn:schemas-microsoft-com:vml" xmlns:wp14="http://schemas.microsoft.com/office/word/2010/wordprocessingDrawing" xmlns:wp="http://schemas.openxmlformats.org/drawingml/2006/wordprocessingDrawing" xmlns:w10="urn:schemas-microsoft-com:office:word" xmlns:w="http://schemas.openxmlformats.org/wordprocessingml/2006/main" xmlns:w14="http://schemas.microsoft.com/office/word/2010/wordml" xmlns:w15="http://schemas.microsoft.com/office/word/2012/wordml" xmlns:w16cex="http://schemas.microsoft.com/office/word/2018/wordml/cex" xmlns:w16cid="http://schemas.microsoft.com/office/word/2016/wordml/cid" xmlns:w16="http://schemas.microsoft.com/office/word/2018/wordml" xmlns:w16du="http://schemas.microsoft.com/office/word/2023/wordml/word16du" xmlns:w16sdtdh="http://schemas.microsoft.com/office/word/2020/wordml/sdtdatahash" xmlns:w16sdtfl="http://schemas.microsoft.com/office/word/2024/wordml/sdtformatlock" xmlns:w16se="http://schemas.microsoft.com/office/word/2015/wordml/symex" xmlns:wpg="http://schemas.microsoft.com/office/word/2010/wordprocessingGroup" xmlns:wpi="http://schemas.microsoft.com/office/word/2010/wordprocessingInk" xmlns:wne="http://schemas.microsoft.com/office/word/2006/wordml" xmlns:wps="http://schemas.microsoft.com/office/word/2010/wordprocessingShape" mc:Ignorable="w14 w15 w16se w16cid w16 w16cex w16sdtdh w16sdtfl w16du wp14">
+<w:endnotes xmlns:wpc="http://schemas.microsoft.com/office/word/2010/wordprocessingCanvas" xmlns:cx="http://schemas.microsoft.com/office/drawing/2014/chartex" xmlns:cx1="http://schemas.microsoft.com/office/drawing/2015/9/8/chartex" xmlns:cx2="http://schemas.microsoft.com/office/drawing/2015/10/21/chartex" xmlns:cx3="http://schemas.microsoft.com/office/drawing/2016/5/9/chartex" xmlns:cx4="http://schemas.microsoft.com/office/drawing/2016/5/10/chartex" xmlns:cx5="http://schemas.microsoft.com/office/drawing/2016/5/11/chartex" xmlns:cx6="http://schemas.microsoft.com/office/drawing/2016/5/12/chartex" xmlns:cx7="http://schemas.microsoft.com/office/drawing/2016/5/13/chartex" xmlns:cx8="http://schemas.microsoft.com/office/drawing/2016/5/14/chartex" xmlns:mc="http://schemas.openxmlformats.org/markup-compatibility/2006" xmlns:aink="http://schemas.microsoft.com/office/drawing/2016/ink" xmlns:am3d="http://schemas.microsoft.com/office/drawing/2017/model3d" xmlns:o="urn:schemas-microsoft-com:office:office" xmlns:oel="http://schemas.microsoft.com/office/2019/extlst" xmlns:r="http://schemas.openxmlformats.org/officeDocument/2006/relationships" xmlns:m="http://schemas.openxmlformats.org/officeDocument/2006/math" xmlns:v="urn:schemas-microsoft-com:vml" xmlns:wp14="http://schemas.microsoft.com/office/word/2010/wordprocessingDrawing" xmlns:wp="http://schemas.openxmlformats.org/drawingml/2006/wordprocessingDrawing" xmlns:w10="urn:schemas-microsoft-com:office:word" xmlns:w="http://schemas.openxmlformats.org/wordprocessingml/2006/main" xmlns:w14="http://schemas.microsoft.com/office/word/2010/wordml" xmlns:w15="http://schemas.microsoft.com/office/word/2012/wordml" xmlns:w16cex="http://schemas.microsoft.com/office/word/2018/wordml/cex" xmlns:w16cid="http://schemas.microsoft.com/office/word/2016/wordml/cid" xmlns:w16="http://schemas.microsoft.com/office/word/2018/wordml" xmlns:w16du="http://schemas.microsoft.com/office/word/2023/wordml/word16du" xmlns:w16sdtdh="http://schemas.microsoft.com/office/word/2020/wordml/sdtdatahash" xmlns:w16se="http://schemas.microsoft.com/office/word/2015/wordml/symex" xmlns:wpg="http://schemas.microsoft.com/office/word/2010/wordprocessingGroup" xmlns:wpi="http://schemas.microsoft.com/office/word/2010/wordprocessingInk" xmlns:wne="http://schemas.microsoft.com/office/word/2006/wordml" xmlns:wps="http://schemas.microsoft.com/office/word/2010/wordprocessingShape" mc:Ignorable="w14 w15 w16se w16cid w16 w16cex w16sdtdh w16du wp14">
   <w:endnote w:type="separator" w:id="-1">
     <w:p>
       <w:r>
@@ -4367,10 +4275,10 @@
 </file>
 
 <file path=word/footer1.xml><?xml version="1.0" encoding="utf-8"?>
-<w:ftr xmlns:wpc="http://schemas.microsoft.com/office/word/2010/wordprocessingCanvas" xmlns:cx="http://schemas.microsoft.com/office/drawing/2014/chartex" xmlns:cx1="http://schemas.microsoft.com/office/drawing/2015/9/8/chartex" xmlns:cx2="http://schemas.microsoft.com/office/drawing/2015/10/21/chartex" xmlns:cx3="http://schemas.microsoft.com/office/drawing/2016/5/9/chartex" xmlns:cx4="http://schemas.microsoft.com/office/drawing/2016/5/10/chartex" xmlns:cx5="http://schemas.microsoft.com/office/drawing/2016/5/11/chartex" xmlns:cx6="http://schemas.microsoft.com/office/drawing/2016/5/12/chartex" xmlns:cx7="http://schemas.microsoft.com/office/drawing/2016/5/13/chartex" xmlns:cx8="http://schemas.microsoft.com/office/drawing/2016/5/14/chartex" xmlns:mc="http://schemas.openxmlformats.org/markup-compatibility/2006" xmlns:aink="http://schemas.microsoft.com/office/drawing/2016/ink" xmlns:am3d="http://schemas.microsoft.com/office/drawing/2017/model3d" xmlns:o="urn:schemas-microsoft-com:office:office" xmlns:oel="http://schemas.microsoft.com/office/2019/extlst" xmlns:r="http://schemas.openxmlformats.org/officeDocument/2006/relationships" xmlns:m="http://schemas.openxmlformats.org/officeDocument/2006/math" xmlns:v="urn:schemas-microsoft-com:vml" xmlns:wp14="http://schemas.microsoft.com/office/word/2010/wordprocessingDrawing" xmlns:wp="http://schemas.openxmlformats.org/drawingml/2006/wordprocessingDrawing" xmlns:w10="urn:schemas-microsoft-com:office:word" xmlns:w="http://schemas.openxmlformats.org/wordprocessingml/2006/main" xmlns:w14="http://schemas.microsoft.com/office/word/2010/wordml" xmlns:w15="http://schemas.microsoft.com/office/word/2012/wordml" xmlns:w16cex="http://schemas.microsoft.com/office/word/2018/wordml/cex" xmlns:w16cid="http://schemas.microsoft.com/office/word/2016/wordml/cid" xmlns:w16="http://schemas.microsoft.com/office/word/2018/wordml" xmlns:w16du="http://schemas.microsoft.com/office/word/2023/wordml/word16du" xmlns:w16sdtdh="http://schemas.microsoft.com/office/word/2020/wordml/sdtdatahash" xmlns:w16sdtfl="http://schemas.microsoft.com/office/word/2024/wordml/sdtformatlock" xmlns:w16se="http://schemas.microsoft.com/office/word/2015/wordml/symex" xmlns:wpg="http://schemas.microsoft.com/office/word/2010/wordprocessingGroup" xmlns:wpi="http://schemas.microsoft.com/office/word/2010/wordprocessingInk" xmlns:wne="http://schemas.microsoft.com/office/word/2006/wordml" xmlns:wps="http://schemas.microsoft.com/office/word/2010/wordprocessingShape" mc:Ignorable="w14 w15 w16se w16cid w16 w16cex w16sdtdh w16sdtfl w16du wp14">
+<w:ftr xmlns:wpc="http://schemas.microsoft.com/office/word/2010/wordprocessingCanvas" xmlns:cx="http://schemas.microsoft.com/office/drawing/2014/chartex" xmlns:cx1="http://schemas.microsoft.com/office/drawing/2015/9/8/chartex" xmlns:cx2="http://schemas.microsoft.com/office/drawing/2015/10/21/chartex" xmlns:cx3="http://schemas.microsoft.com/office/drawing/2016/5/9/chartex" xmlns:cx4="http://schemas.microsoft.com/office/drawing/2016/5/10/chartex" xmlns:cx5="http://schemas.microsoft.com/office/drawing/2016/5/11/chartex" xmlns:cx6="http://schemas.microsoft.com/office/drawing/2016/5/12/chartex" xmlns:cx7="http://schemas.microsoft.com/office/drawing/2016/5/13/chartex" xmlns:cx8="http://schemas.microsoft.com/office/drawing/2016/5/14/chartex" xmlns:mc="http://schemas.openxmlformats.org/markup-compatibility/2006" xmlns:aink="http://schemas.microsoft.com/office/drawing/2016/ink" xmlns:am3d="http://schemas.microsoft.com/office/drawing/2017/model3d" xmlns:o="urn:schemas-microsoft-com:office:office" xmlns:oel="http://schemas.microsoft.com/office/2019/extlst" xmlns:r="http://schemas.openxmlformats.org/officeDocument/2006/relationships" xmlns:m="http://schemas.openxmlformats.org/officeDocument/2006/math" xmlns:v="urn:schemas-microsoft-com:vml" xmlns:wp14="http://schemas.microsoft.com/office/word/2010/wordprocessingDrawing" xmlns:wp="http://schemas.openxmlformats.org/drawingml/2006/wordprocessingDrawing" xmlns:w10="urn:schemas-microsoft-com:office:word" xmlns:w="http://schemas.openxmlformats.org/wordprocessingml/2006/main" xmlns:w14="http://schemas.microsoft.com/office/word/2010/wordml" xmlns:w15="http://schemas.microsoft.com/office/word/2012/wordml" xmlns:w16cex="http://schemas.microsoft.com/office/word/2018/wordml/cex" xmlns:w16cid="http://schemas.microsoft.com/office/word/2016/wordml/cid" xmlns:w16="http://schemas.microsoft.com/office/word/2018/wordml" xmlns:w16du="http://schemas.microsoft.com/office/word/2023/wordml/word16du" xmlns:w16sdtdh="http://schemas.microsoft.com/office/word/2020/wordml/sdtdatahash" xmlns:w16se="http://schemas.microsoft.com/office/word/2015/wordml/symex" xmlns:wpg="http://schemas.microsoft.com/office/word/2010/wordprocessingGroup" xmlns:wpi="http://schemas.microsoft.com/office/word/2010/wordprocessingInk" xmlns:wne="http://schemas.microsoft.com/office/word/2006/wordml" xmlns:wps="http://schemas.microsoft.com/office/word/2010/wordprocessingShape" mc:Ignorable="w14 w15 w16se w16cid w16 w16cex w16sdtdh w16du wp14">
   <w:p>
     <w:pPr>
-      <w:pStyle w:val="Footer"/>
+      <w:pStyle w:val="af"/>
     </w:pPr>
     <w:r>
       <w:rPr>
@@ -4456,7 +4364,6 @@
               <v:path gradientshapeok="t" o:connecttype="rect"/>
             </v:shapetype>
             <v:shape id="Text Box 2" o:spid="_x0000_s1026" type="#_x0000_t202" alt="Nasdaq - Internal Use: Distribution limited to Nasdaq personnel and authorized third parties subject to confidentiality obligations" style="position:absolute;margin-left:0;margin-top:0;width:468pt;height:45.7pt;z-index:251659264;visibility:visible;mso-wrap-style:none;mso-wrap-distance-left:0;mso-wrap-distance-top:0;mso-wrap-distance-right:0;mso-wrap-distance-bottom:0;mso-position-horizontal:center;mso-position-horizontal-relative:page;mso-position-vertical:bottom;mso-position-vertical-relative:page;v-text-anchor:bottom" o:gfxdata="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" filled="f" stroked="f">
-              <v:fill o:detectmouseclick="t"/>
               <v:textbox style="mso-fit-shape-to-text:t" inset="0,0,0,15pt">
                 <w:txbxContent>
                   <w:p>
@@ -4489,10 +4396,10 @@
 </file>
 
 <file path=word/footer2.xml><?xml version="1.0" encoding="utf-8"?>
-<w:ftr xmlns:wpc="http://schemas.microsoft.com/office/word/2010/wordprocessingCanvas" xmlns:cx="http://schemas.microsoft.com/office/drawing/2014/chartex" xmlns:cx1="http://schemas.microsoft.com/office/drawing/2015/9/8/chartex" xmlns:cx2="http://schemas.microsoft.com/office/drawing/2015/10/21/chartex" xmlns:cx3="http://schemas.microsoft.com/office/drawing/2016/5/9/chartex" xmlns:cx4="http://schemas.microsoft.com/office/drawing/2016/5/10/chartex" xmlns:cx5="http://schemas.microsoft.com/office/drawing/2016/5/11/chartex" xmlns:cx6="http://schemas.microsoft.com/office/drawing/2016/5/12/chartex" xmlns:cx7="http://schemas.microsoft.com/office/drawing/2016/5/13/chartex" xmlns:cx8="http://schemas.microsoft.com/office/drawing/2016/5/14/chartex" xmlns:mc="http://schemas.openxmlformats.org/markup-compatibility/2006" xmlns:aink="http://schemas.microsoft.com/office/drawing/2016/ink" xmlns:am3d="http://schemas.microsoft.com/office/drawing/2017/model3d" xmlns:o="urn:schemas-microsoft-com:office:office" xmlns:oel="http://schemas.microsoft.com/office/2019/extlst" xmlns:r="http://schemas.openxmlformats.org/officeDocument/2006/relationships" xmlns:m="http://schemas.openxmlformats.org/officeDocument/2006/math" xmlns:v="urn:schemas-microsoft-com:vml" xmlns:wp14="http://schemas.microsoft.com/office/word/2010/wordprocessingDrawing" xmlns:wp="http://schemas.openxmlformats.org/drawingml/2006/wordprocessingDrawing" xmlns:w10="urn:schemas-microsoft-com:office:word" xmlns:w="http://schemas.openxmlformats.org/wordprocessingml/2006/main" xmlns:w14="http://schemas.microsoft.com/office/word/2010/wordml" xmlns:w15="http://schemas.microsoft.com/office/word/2012/wordml" xmlns:w16cex="http://schemas.microsoft.com/office/word/2018/wordml/cex" xmlns:w16cid="http://schemas.microsoft.com/office/word/2016/wordml/cid" xmlns:w16="http://schemas.microsoft.com/office/word/2018/wordml" xmlns:w16du="http://schemas.microsoft.com/office/word/2023/wordml/word16du" xmlns:w16sdtdh="http://schemas.microsoft.com/office/word/2020/wordml/sdtdatahash" xmlns:w16sdtfl="http://schemas.microsoft.com/office/word/2024/wordml/sdtformatlock" xmlns:w16se="http://schemas.microsoft.com/office/word/2015/wordml/symex" xmlns:wpg="http://schemas.microsoft.com/office/word/2010/wordprocessingGroup" xmlns:wpi="http://schemas.microsoft.com/office/word/2010/wordprocessingInk" xmlns:wne="http://schemas.microsoft.com/office/word/2006/wordml" xmlns:wps="http://schemas.microsoft.com/office/word/2010/wordprocessingShape" mc:Ignorable="w14 w15 w16se w16cid w16 w16cex w16sdtdh w16sdtfl w16du wp14">
+<w:ftr xmlns:wpc="http://schemas.microsoft.com/office/word/2010/wordprocessingCanvas" xmlns:cx="http://schemas.microsoft.com/office/drawing/2014/chartex" xmlns:cx1="http://schemas.microsoft.com/office/drawing/2015/9/8/chartex" xmlns:cx2="http://schemas.microsoft.com/office/drawing/2015/10/21/chartex" xmlns:cx3="http://schemas.microsoft.com/office/drawing/2016/5/9/chartex" xmlns:cx4="http://schemas.microsoft.com/office/drawing/2016/5/10/chartex" xmlns:cx5="http://schemas.microsoft.com/office/drawing/2016/5/11/chartex" xmlns:cx6="http://schemas.microsoft.com/office/drawing/2016/5/12/chartex" xmlns:cx7="http://schemas.microsoft.com/office/drawing/2016/5/13/chartex" xmlns:cx8="http://schemas.microsoft.com/office/drawing/2016/5/14/chartex" xmlns:mc="http://schemas.openxmlformats.org/markup-compatibility/2006" xmlns:aink="http://schemas.microsoft.com/office/drawing/2016/ink" xmlns:am3d="http://schemas.microsoft.com/office/drawing/2017/model3d" xmlns:o="urn:schemas-microsoft-com:office:office" xmlns:oel="http://schemas.microsoft.com/office/2019/extlst" xmlns:r="http://schemas.openxmlformats.org/officeDocument/2006/relationships" xmlns:m="http://schemas.openxmlformats.org/officeDocument/2006/math" xmlns:v="urn:schemas-microsoft-com:vml" xmlns:wp14="http://schemas.microsoft.com/office/word/2010/wordprocessingDrawing" xmlns:wp="http://schemas.openxmlformats.org/drawingml/2006/wordprocessingDrawing" xmlns:w10="urn:schemas-microsoft-com:office:word" xmlns:w="http://schemas.openxmlformats.org/wordprocessingml/2006/main" xmlns:w14="http://schemas.microsoft.com/office/word/2010/wordml" xmlns:w15="http://schemas.microsoft.com/office/word/2012/wordml" xmlns:w16cex="http://schemas.microsoft.com/office/word/2018/wordml/cex" xmlns:w16cid="http://schemas.microsoft.com/office/word/2016/wordml/cid" xmlns:w16="http://schemas.microsoft.com/office/word/2018/wordml" xmlns:w16du="http://schemas.microsoft.com/office/word/2023/wordml/word16du" xmlns:w16sdtdh="http://schemas.microsoft.com/office/word/2020/wordml/sdtdatahash" xmlns:w16se="http://schemas.microsoft.com/office/word/2015/wordml/symex" xmlns:wpg="http://schemas.microsoft.com/office/word/2010/wordprocessingGroup" xmlns:wpi="http://schemas.microsoft.com/office/word/2010/wordprocessingInk" xmlns:wne="http://schemas.microsoft.com/office/word/2006/wordml" xmlns:wps="http://schemas.microsoft.com/office/word/2010/wordprocessingShape" mc:Ignorable="w14 w15 w16se w16cid w16 w16cex w16sdtdh w16du wp14">
   <w:p>
     <w:pPr>
-      <w:pStyle w:val="Footer"/>
+      <w:pStyle w:val="af"/>
     </w:pPr>
     <w:r>
       <w:rPr>
@@ -4578,7 +4485,6 @@
               <v:path gradientshapeok="t" o:connecttype="rect"/>
             </v:shapetype>
             <v:shape id="Text Box 3" o:spid="_x0000_s1027" type="#_x0000_t202" alt="Nasdaq - Internal Use: Distribution limited to Nasdaq personnel and authorized third parties subject to confidentiality obligations" style="position:absolute;margin-left:0;margin-top:0;width:468pt;height:45.7pt;z-index:251660288;visibility:visible;mso-wrap-style:none;mso-wrap-distance-left:0;mso-wrap-distance-top:0;mso-wrap-distance-right:0;mso-wrap-distance-bottom:0;mso-position-horizontal:center;mso-position-horizontal-relative:page;mso-position-vertical:bottom;mso-position-vertical-relative:page;v-text-anchor:bottom" o:gfxdata="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" filled="f" stroked="f">
-              <v:fill o:detectmouseclick="t"/>
               <v:textbox style="mso-fit-shape-to-text:t" inset="0,0,0,15pt">
                 <w:txbxContent>
                   <w:p>
@@ -4611,10 +4517,10 @@
 </file>
 
 <file path=word/footer3.xml><?xml version="1.0" encoding="utf-8"?>
-<w:ftr xmlns:wpc="http://schemas.microsoft.com/office/word/2010/wordprocessingCanvas" xmlns:cx="http://schemas.microsoft.com/office/drawing/2014/chartex" xmlns:cx1="http://schemas.microsoft.com/office/drawing/2015/9/8/chartex" xmlns:cx2="http://schemas.microsoft.com/office/drawing/2015/10/21/chartex" xmlns:cx3="http://schemas.microsoft.com/office/drawing/2016/5/9/chartex" xmlns:cx4="http://schemas.microsoft.com/office/drawing/2016/5/10/chartex" xmlns:cx5="http://schemas.microsoft.com/office/drawing/2016/5/11/chartex" xmlns:cx6="http://schemas.microsoft.com/office/drawing/2016/5/12/chartex" xmlns:cx7="http://schemas.microsoft.com/office/drawing/2016/5/13/chartex" xmlns:cx8="http://schemas.microsoft.com/office/drawing/2016/5/14/chartex" xmlns:mc="http://schemas.openxmlformats.org/markup-compatibility/2006" xmlns:aink="http://schemas.microsoft.com/office/drawing/2016/ink" xmlns:am3d="http://schemas.microsoft.com/office/drawing/2017/model3d" xmlns:o="urn:schemas-microsoft-com:office:office" xmlns:oel="http://schemas.microsoft.com/office/2019/extlst" xmlns:r="http://schemas.openxmlformats.org/officeDocument/2006/relationships" xmlns:m="http://schemas.openxmlformats.org/officeDocument/2006/math" xmlns:v="urn:schemas-microsoft-com:vml" xmlns:wp14="http://schemas.microsoft.com/office/word/2010/wordprocessingDrawing" xmlns:wp="http://schemas.openxmlformats.org/drawingml/2006/wordprocessingDrawing" xmlns:w10="urn:schemas-microsoft-com:office:word" xmlns:w="http://schemas.openxmlformats.org/wordprocessingml/2006/main" xmlns:w14="http://schemas.microsoft.com/office/word/2010/wordml" xmlns:w15="http://schemas.microsoft.com/office/word/2012/wordml" xmlns:w16cex="http://schemas.microsoft.com/office/word/2018/wordml/cex" xmlns:w16cid="http://schemas.microsoft.com/office/word/2016/wordml/cid" xmlns:w16="http://schemas.microsoft.com/office/word/2018/wordml" xmlns:w16du="http://schemas.microsoft.com/office/word/2023/wordml/word16du" xmlns:w16sdtdh="http://schemas.microsoft.com/office/word/2020/wordml/sdtdatahash" xmlns:w16sdtfl="http://schemas.microsoft.com/office/word/2024/wordml/sdtformatlock" xmlns:w16se="http://schemas.microsoft.com/office/word/2015/wordml/symex" xmlns:wpg="http://schemas.microsoft.com/office/word/2010/wordprocessingGroup" xmlns:wpi="http://schemas.microsoft.com/office/word/2010/wordprocessingInk" xmlns:wne="http://schemas.microsoft.com/office/word/2006/wordml" xmlns:wps="http://schemas.microsoft.com/office/word/2010/wordprocessingShape" mc:Ignorable="w14 w15 w16se w16cid w16 w16cex w16sdtdh w16sdtfl w16du wp14">
+<w:ftr xmlns:wpc="http://schemas.microsoft.com/office/word/2010/wordprocessingCanvas" xmlns:cx="http://schemas.microsoft.com/office/drawing/2014/chartex" xmlns:cx1="http://schemas.microsoft.com/office/drawing/2015/9/8/chartex" xmlns:cx2="http://schemas.microsoft.com/office/drawing/2015/10/21/chartex" xmlns:cx3="http://schemas.microsoft.com/office/drawing/2016/5/9/chartex" xmlns:cx4="http://schemas.microsoft.com/office/drawing/2016/5/10/chartex" xmlns:cx5="http://schemas.microsoft.com/office/drawing/2016/5/11/chartex" xmlns:cx6="http://schemas.microsoft.com/office/drawing/2016/5/12/chartex" xmlns:cx7="http://schemas.microsoft.com/office/drawing/2016/5/13/chartex" xmlns:cx8="http://schemas.microsoft.com/office/drawing/2016/5/14/chartex" xmlns:mc="http://schemas.openxmlformats.org/markup-compatibility/2006" xmlns:aink="http://schemas.microsoft.com/office/drawing/2016/ink" xmlns:am3d="http://schemas.microsoft.com/office/drawing/2017/model3d" xmlns:o="urn:schemas-microsoft-com:office:office" xmlns:oel="http://schemas.microsoft.com/office/2019/extlst" xmlns:r="http://schemas.openxmlformats.org/officeDocument/2006/relationships" xmlns:m="http://schemas.openxmlformats.org/officeDocument/2006/math" xmlns:v="urn:schemas-microsoft-com:vml" xmlns:wp14="http://schemas.microsoft.com/office/word/2010/wordprocessingDrawing" xmlns:wp="http://schemas.openxmlformats.org/drawingml/2006/wordprocessingDrawing" xmlns:w10="urn:schemas-microsoft-com:office:word" xmlns:w="http://schemas.openxmlformats.org/wordprocessingml/2006/main" xmlns:w14="http://schemas.microsoft.com/office/word/2010/wordml" xmlns:w15="http://schemas.microsoft.com/office/word/2012/wordml" xmlns:w16cex="http://schemas.microsoft.com/office/word/2018/wordml/cex" xmlns:w16cid="http://schemas.microsoft.com/office/word/2016/wordml/cid" xmlns:w16="http://schemas.microsoft.com/office/word/2018/wordml" xmlns:w16du="http://schemas.microsoft.com/office/word/2023/wordml/word16du" xmlns:w16sdtdh="http://schemas.microsoft.com/office/word/2020/wordml/sdtdatahash" xmlns:w16se="http://schemas.microsoft.com/office/word/2015/wordml/symex" xmlns:wpg="http://schemas.microsoft.com/office/word/2010/wordprocessingGroup" xmlns:wpi="http://schemas.microsoft.com/office/word/2010/wordprocessingInk" xmlns:wne="http://schemas.microsoft.com/office/word/2006/wordml" xmlns:wps="http://schemas.microsoft.com/office/word/2010/wordprocessingShape" mc:Ignorable="w14 w15 w16se w16cid w16 w16cex w16sdtdh w16du wp14">
   <w:p>
     <w:pPr>
-      <w:pStyle w:val="Footer"/>
+      <w:pStyle w:val="af"/>
     </w:pPr>
     <w:r>
       <w:rPr>
@@ -4700,7 +4606,6 @@
               <v:path gradientshapeok="t" o:connecttype="rect"/>
             </v:shapetype>
             <v:shape id="Text Box 1" o:spid="_x0000_s1028" type="#_x0000_t202" alt="Nasdaq - Internal Use: Distribution limited to Nasdaq personnel and authorized third parties subject to confidentiality obligations" style="position:absolute;margin-left:0;margin-top:0;width:468pt;height:45.7pt;z-index:251658240;visibility:visible;mso-wrap-style:none;mso-wrap-distance-left:0;mso-wrap-distance-top:0;mso-wrap-distance-right:0;mso-wrap-distance-bottom:0;mso-position-horizontal:center;mso-position-horizontal-relative:page;mso-position-vertical:bottom;mso-position-vertical-relative:page;v-text-anchor:bottom" o:gfxdata="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" filled="f" stroked="f">
-              <v:fill o:detectmouseclick="t"/>
               <v:textbox style="mso-fit-shape-to-text:t" inset="0,0,0,15pt">
                 <w:txbxContent>
                   <w:p>
@@ -4733,7 +4638,7 @@
 </file>
 
 <file path=word/footnotes.xml><?xml version="1.0" encoding="utf-8"?>
-<w:footnotes xmlns:wpc="http://schemas.microsoft.com/office/word/2010/wordprocessingCanvas" xmlns:cx="http://schemas.microsoft.com/office/drawing/2014/chartex" xmlns:cx1="http://schemas.microsoft.com/office/drawing/2015/9/8/chartex" xmlns:cx2="http://schemas.microsoft.com/office/drawing/2015/10/21/chartex" xmlns:cx3="http://schemas.microsoft.com/office/drawing/2016/5/9/chartex" xmlns:cx4="http://schemas.microsoft.com/office/drawing/2016/5/10/chartex" xmlns:cx5="http://schemas.microsoft.com/office/drawing/2016/5/11/chartex" xmlns:cx6="http://schemas.microsoft.com/office/drawing/2016/5/12/chartex" xmlns:cx7="http://schemas.microsoft.com/office/drawing/2016/5/13/chartex" xmlns:cx8="http://schemas.microsoft.com/office/drawing/2016/5/14/chartex" xmlns:mc="http://schemas.openxmlformats.org/markup-compatibility/2006" xmlns:aink="http://schemas.microsoft.com/office/drawing/2016/ink" xmlns:am3d="http://schemas.microsoft.com/office/drawing/2017/model3d" xmlns:o="urn:schemas-microsoft-com:office:office" xmlns:oel="http://schemas.microsoft.com/office/2019/extlst" xmlns:r="http://schemas.openxmlformats.org/officeDocument/2006/relationships" xmlns:m="http://schemas.openxmlformats.org/officeDocument/2006/math" xmlns:v="urn:schemas-microsoft-com:vml" xmlns:wp14="http://schemas.microsoft.com/office/word/2010/wordprocessingDrawing" xmlns:wp="http://schemas.openxmlformats.org/drawingml/2006/wordprocessingDrawing" xmlns:w10="urn:schemas-microsoft-com:office:word" xmlns:w="http://schemas.openxmlformats.org/wordprocessingml/2006/main" xmlns:w14="http://schemas.microsoft.com/office/word/2010/wordml" xmlns:w15="http://schemas.microsoft.com/office/word/2012/wordml" xmlns:w16cex="http://schemas.microsoft.com/office/word/2018/wordml/cex" xmlns:w16cid="http://schemas.microsoft.com/office/word/2016/wordml/cid" xmlns:w16="http://schemas.microsoft.com/office/word/2018/wordml" xmlns:w16du="http://schemas.microsoft.com/office/word/2023/wordml/word16du" xmlns:w16sdtdh="http://schemas.microsoft.com/office/word/2020/wordml/sdtdatahash" xmlns:w16sdtfl="http://schemas.microsoft.com/office/word/2024/wordml/sdtformatlock" xmlns:w16se="http://schemas.microsoft.com/office/word/2015/wordml/symex" xmlns:wpg="http://schemas.microsoft.com/office/word/2010/wordprocessingGroup" xmlns:wpi="http://schemas.microsoft.com/office/word/2010/wordprocessingInk" xmlns:wne="http://schemas.microsoft.com/office/word/2006/wordml" xmlns:wps="http://schemas.microsoft.com/office/word/2010/wordprocessingShape" mc:Ignorable="w14 w15 w16se w16cid w16 w16cex w16sdtdh w16sdtfl w16du wp14">
+<w:footnotes xmlns:wpc="http://schemas.microsoft.com/office/word/2010/wordprocessingCanvas" xmlns:cx="http://schemas.microsoft.com/office/drawing/2014/chartex" xmlns:cx1="http://schemas.microsoft.com/office/drawing/2015/9/8/chartex" xmlns:cx2="http://schemas.microsoft.com/office/drawing/2015/10/21/chartex" xmlns:cx3="http://schemas.microsoft.com/office/drawing/2016/5/9/chartex" xmlns:cx4="http://schemas.microsoft.com/office/drawing/2016/5/10/chartex" xmlns:cx5="http://schemas.microsoft.com/office/drawing/2016/5/11/chartex" xmlns:cx6="http://schemas.microsoft.com/office/drawing/2016/5/12/chartex" xmlns:cx7="http://schemas.microsoft.com/office/drawing/2016/5/13/chartex" xmlns:cx8="http://schemas.microsoft.com/office/drawing/2016/5/14/chartex" xmlns:mc="http://schemas.openxmlformats.org/markup-compatibility/2006" xmlns:aink="http://schemas.microsoft.com/office/drawing/2016/ink" xmlns:am3d="http://schemas.microsoft.com/office/drawing/2017/model3d" xmlns:o="urn:schemas-microsoft-com:office:office" xmlns:oel="http://schemas.microsoft.com/office/2019/extlst" xmlns:r="http://schemas.openxmlformats.org/officeDocument/2006/relationships" xmlns:m="http://schemas.openxmlformats.org/officeDocument/2006/math" xmlns:v="urn:schemas-microsoft-com:vml" xmlns:wp14="http://schemas.microsoft.com/office/word/2010/wordprocessingDrawing" xmlns:wp="http://schemas.openxmlformats.org/drawingml/2006/wordprocessingDrawing" xmlns:w10="urn:schemas-microsoft-com:office:word" xmlns:w="http://schemas.openxmlformats.org/wordprocessingml/2006/main" xmlns:w14="http://schemas.microsoft.com/office/word/2010/wordml" xmlns:w15="http://schemas.microsoft.com/office/word/2012/wordml" xmlns:w16cex="http://schemas.microsoft.com/office/word/2018/wordml/cex" xmlns:w16cid="http://schemas.microsoft.com/office/word/2016/wordml/cid" xmlns:w16="http://schemas.microsoft.com/office/word/2018/wordml" xmlns:w16du="http://schemas.microsoft.com/office/word/2023/wordml/word16du" xmlns:w16sdtdh="http://schemas.microsoft.com/office/word/2020/wordml/sdtdatahash" xmlns:w16se="http://schemas.microsoft.com/office/word/2015/wordml/symex" xmlns:wpg="http://schemas.microsoft.com/office/word/2010/wordprocessingGroup" xmlns:wpi="http://schemas.microsoft.com/office/word/2010/wordprocessingInk" xmlns:wne="http://schemas.microsoft.com/office/word/2006/wordml" xmlns:wps="http://schemas.microsoft.com/office/word/2010/wordprocessingShape" mc:Ignorable="w14 w15 w16se w16cid w16 w16cex w16sdtdh w16du wp14">
   <w:footnote w:type="separator" w:id="-1">
     <w:p>
       <w:r>
@@ -4752,11 +4657,11 @@
 </file>
 
 <file path=word/styles.xml><?xml version="1.0" encoding="utf-8"?>
-<w:styles xmlns:mc="http://schemas.openxmlformats.org/markup-compatibility/2006" xmlns:r="http://schemas.openxmlformats.org/officeDocument/2006/relationships" xmlns:w="http://schemas.openxmlformats.org/wordprocessingml/2006/main" xmlns:w14="http://schemas.microsoft.com/office/word/2010/wordml" xmlns:w15="http://schemas.microsoft.com/office/word/2012/wordml" xmlns:w16cex="http://schemas.microsoft.com/office/word/2018/wordml/cex" xmlns:w16cid="http://schemas.microsoft.com/office/word/2016/wordml/cid" xmlns:w16="http://schemas.microsoft.com/office/word/2018/wordml" xmlns:w16du="http://schemas.microsoft.com/office/word/2023/wordml/word16du" xmlns:w16sdtdh="http://schemas.microsoft.com/office/word/2020/wordml/sdtdatahash" xmlns:w16sdtfl="http://schemas.microsoft.com/office/word/2024/wordml/sdtformatlock" xmlns:w16se="http://schemas.microsoft.com/office/word/2015/wordml/symex" mc:Ignorable="w14 w15 w16se w16cid w16 w16cex w16sdtdh w16sdtfl w16du">
+<w:styles xmlns:mc="http://schemas.openxmlformats.org/markup-compatibility/2006" xmlns:r="http://schemas.openxmlformats.org/officeDocument/2006/relationships" xmlns:w="http://schemas.openxmlformats.org/wordprocessingml/2006/main" xmlns:w14="http://schemas.microsoft.com/office/word/2010/wordml" xmlns:w15="http://schemas.microsoft.com/office/word/2012/wordml" xmlns:w16cex="http://schemas.microsoft.com/office/word/2018/wordml/cex" xmlns:w16cid="http://schemas.microsoft.com/office/word/2016/wordml/cid" xmlns:w16="http://schemas.microsoft.com/office/word/2018/wordml" xmlns:w16du="http://schemas.microsoft.com/office/word/2023/wordml/word16du" xmlns:w16sdtdh="http://schemas.microsoft.com/office/word/2020/wordml/sdtdatahash" xmlns:w16se="http://schemas.microsoft.com/office/word/2015/wordml/symex" mc:Ignorable="w14 w15 w16se w16cid w16 w16cex w16sdtdh w16du">
   <w:docDefaults>
     <w:rPrDefault>
       <w:rPr>
-        <w:rFonts w:asciiTheme="minorHAnsi" w:eastAsiaTheme="minorHAnsi" w:hAnsiTheme="minorHAnsi" w:cstheme="minorBidi"/>
+        <w:rFonts w:asciiTheme="minorHAnsi" w:eastAsiaTheme="minorEastAsia" w:hAnsiTheme="minorHAnsi" w:cstheme="minorBidi"/>
         <w:kern w:val="2"/>
         <w:sz w:val="24"/>
         <w:szCs w:val="24"/>
@@ -5144,7 +5049,7 @@
     <w:lsdException w:name="Unresolved Mention" w:semiHidden="1" w:unhideWhenUsed="1"/>
     <w:lsdException w:name="Smart Link" w:semiHidden="1" w:unhideWhenUsed="1"/>
   </w:latentStyles>
-  <w:style w:type="paragraph" w:default="1" w:styleId="Normal">
+  <w:style w:type="paragraph" w:default="1" w:styleId="a">
     <w:name w:val="Normal"/>
     <w:qFormat/>
     <w:rsid w:val="0045777F"/>
@@ -5154,11 +5059,11 @@
       <w14:ligatures w14:val="none"/>
     </w:rPr>
   </w:style>
-  <w:style w:type="paragraph" w:styleId="Heading1">
+  <w:style w:type="paragraph" w:styleId="1">
     <w:name w:val="heading 1"/>
-    <w:basedOn w:val="Normal"/>
-    <w:next w:val="Normal"/>
-    <w:link w:val="Heading1Char"/>
+    <w:basedOn w:val="a"/>
+    <w:next w:val="a"/>
+    <w:link w:val="10"/>
     <w:uiPriority w:val="9"/>
     <w:qFormat/>
     <w:rsid w:val="006140B7"/>
@@ -5177,11 +5082,11 @@
       <w14:ligatures w14:val="standardContextual"/>
     </w:rPr>
   </w:style>
-  <w:style w:type="paragraph" w:styleId="Heading2">
+  <w:style w:type="paragraph" w:styleId="2">
     <w:name w:val="heading 2"/>
-    <w:basedOn w:val="Normal"/>
-    <w:next w:val="Normal"/>
-    <w:link w:val="Heading2Char"/>
+    <w:basedOn w:val="a"/>
+    <w:next w:val="a"/>
+    <w:link w:val="20"/>
     <w:uiPriority w:val="9"/>
     <w:semiHidden/>
     <w:unhideWhenUsed/>
@@ -5202,11 +5107,11 @@
       <w14:ligatures w14:val="standardContextual"/>
     </w:rPr>
   </w:style>
-  <w:style w:type="paragraph" w:styleId="Heading3">
+  <w:style w:type="paragraph" w:styleId="3">
     <w:name w:val="heading 3"/>
-    <w:basedOn w:val="Normal"/>
-    <w:next w:val="Normal"/>
-    <w:link w:val="Heading3Char"/>
+    <w:basedOn w:val="a"/>
+    <w:next w:val="a"/>
+    <w:link w:val="30"/>
     <w:uiPriority w:val="9"/>
     <w:semiHidden/>
     <w:unhideWhenUsed/>
@@ -5227,11 +5132,11 @@
       <w14:ligatures w14:val="standardContextual"/>
     </w:rPr>
   </w:style>
-  <w:style w:type="paragraph" w:styleId="Heading4">
+  <w:style w:type="paragraph" w:styleId="4">
     <w:name w:val="heading 4"/>
-    <w:basedOn w:val="Normal"/>
-    <w:next w:val="Normal"/>
-    <w:link w:val="Heading4Char"/>
+    <w:basedOn w:val="a"/>
+    <w:next w:val="a"/>
+    <w:link w:val="40"/>
     <w:uiPriority w:val="9"/>
     <w:semiHidden/>
     <w:unhideWhenUsed/>
@@ -5252,11 +5157,11 @@
       <w14:ligatures w14:val="standardContextual"/>
     </w:rPr>
   </w:style>
-  <w:style w:type="paragraph" w:styleId="Heading5">
+  <w:style w:type="paragraph" w:styleId="5">
     <w:name w:val="heading 5"/>
-    <w:basedOn w:val="Normal"/>
-    <w:next w:val="Normal"/>
-    <w:link w:val="Heading5Char"/>
+    <w:basedOn w:val="a"/>
+    <w:next w:val="a"/>
+    <w:link w:val="50"/>
     <w:uiPriority w:val="9"/>
     <w:semiHidden/>
     <w:unhideWhenUsed/>
@@ -5275,11 +5180,11 @@
       <w14:ligatures w14:val="standardContextual"/>
     </w:rPr>
   </w:style>
-  <w:style w:type="paragraph" w:styleId="Heading6">
+  <w:style w:type="paragraph" w:styleId="6">
     <w:name w:val="heading 6"/>
-    <w:basedOn w:val="Normal"/>
-    <w:next w:val="Normal"/>
-    <w:link w:val="Heading6Char"/>
+    <w:basedOn w:val="a"/>
+    <w:next w:val="a"/>
+    <w:link w:val="60"/>
     <w:uiPriority w:val="9"/>
     <w:semiHidden/>
     <w:unhideWhenUsed/>
@@ -5300,11 +5205,11 @@
       <w14:ligatures w14:val="standardContextual"/>
     </w:rPr>
   </w:style>
-  <w:style w:type="paragraph" w:styleId="Heading7">
+  <w:style w:type="paragraph" w:styleId="7">
     <w:name w:val="heading 7"/>
-    <w:basedOn w:val="Normal"/>
-    <w:next w:val="Normal"/>
-    <w:link w:val="Heading7Char"/>
+    <w:basedOn w:val="a"/>
+    <w:next w:val="a"/>
+    <w:link w:val="70"/>
     <w:uiPriority w:val="9"/>
     <w:semiHidden/>
     <w:unhideWhenUsed/>
@@ -5323,11 +5228,11 @@
       <w14:ligatures w14:val="standardContextual"/>
     </w:rPr>
   </w:style>
-  <w:style w:type="paragraph" w:styleId="Heading8">
+  <w:style w:type="paragraph" w:styleId="8">
     <w:name w:val="heading 8"/>
-    <w:basedOn w:val="Normal"/>
-    <w:next w:val="Normal"/>
-    <w:link w:val="Heading8Char"/>
+    <w:basedOn w:val="a"/>
+    <w:next w:val="a"/>
+    <w:link w:val="80"/>
     <w:uiPriority w:val="9"/>
     <w:semiHidden/>
     <w:unhideWhenUsed/>
@@ -5347,11 +5252,11 @@
       <w14:ligatures w14:val="standardContextual"/>
     </w:rPr>
   </w:style>
-  <w:style w:type="paragraph" w:styleId="Heading9">
+  <w:style w:type="paragraph" w:styleId="9">
     <w:name w:val="heading 9"/>
-    <w:basedOn w:val="Normal"/>
-    <w:next w:val="Normal"/>
-    <w:link w:val="Heading9Char"/>
+    <w:basedOn w:val="a"/>
+    <w:next w:val="a"/>
+    <w:link w:val="90"/>
     <w:uiPriority w:val="9"/>
     <w:semiHidden/>
     <w:unhideWhenUsed/>
@@ -5369,13 +5274,13 @@
       <w14:ligatures w14:val="standardContextual"/>
     </w:rPr>
   </w:style>
-  <w:style w:type="character" w:default="1" w:styleId="DefaultParagraphFont">
+  <w:style w:type="character" w:default="1" w:styleId="a0">
     <w:name w:val="Default Paragraph Font"/>
     <w:uiPriority w:val="1"/>
     <w:semiHidden/>
     <w:unhideWhenUsed/>
   </w:style>
-  <w:style w:type="table" w:default="1" w:styleId="TableNormal">
+  <w:style w:type="table" w:default="1" w:styleId="a1">
     <w:name w:val="Normal Table"/>
     <w:uiPriority w:val="99"/>
     <w:semiHidden/>
@@ -5390,16 +5295,16 @@
       </w:tblCellMar>
     </w:tblPr>
   </w:style>
-  <w:style w:type="numbering" w:default="1" w:styleId="NoList">
+  <w:style w:type="numbering" w:default="1" w:styleId="a2">
     <w:name w:val="No List"/>
     <w:uiPriority w:val="99"/>
     <w:semiHidden/>
     <w:unhideWhenUsed/>
   </w:style>
-  <w:style w:type="character" w:customStyle="1" w:styleId="Heading1Char">
-    <w:name w:val="Heading 1 Char"/>
-    <w:basedOn w:val="DefaultParagraphFont"/>
-    <w:link w:val="Heading1"/>
+  <w:style w:type="character" w:customStyle="1" w:styleId="10">
+    <w:name w:val="标题 1 字符"/>
+    <w:basedOn w:val="a0"/>
+    <w:link w:val="1"/>
     <w:uiPriority w:val="9"/>
     <w:rsid w:val="006140B7"/>
     <w:rPr>
@@ -5409,10 +5314,10 @@
       <w:szCs w:val="40"/>
     </w:rPr>
   </w:style>
-  <w:style w:type="character" w:customStyle="1" w:styleId="Heading2Char">
-    <w:name w:val="Heading 2 Char"/>
-    <w:basedOn w:val="DefaultParagraphFont"/>
-    <w:link w:val="Heading2"/>
+  <w:style w:type="character" w:customStyle="1" w:styleId="20">
+    <w:name w:val="标题 2 字符"/>
+    <w:basedOn w:val="a0"/>
+    <w:link w:val="2"/>
     <w:uiPriority w:val="9"/>
     <w:semiHidden/>
     <w:rsid w:val="006140B7"/>
@@ -5423,10 +5328,10 @@
       <w:szCs w:val="32"/>
     </w:rPr>
   </w:style>
-  <w:style w:type="character" w:customStyle="1" w:styleId="Heading3Char">
-    <w:name w:val="Heading 3 Char"/>
-    <w:basedOn w:val="DefaultParagraphFont"/>
-    <w:link w:val="Heading3"/>
+  <w:style w:type="character" w:customStyle="1" w:styleId="30">
+    <w:name w:val="标题 3 字符"/>
+    <w:basedOn w:val="a0"/>
+    <w:link w:val="3"/>
     <w:uiPriority w:val="9"/>
     <w:semiHidden/>
     <w:rsid w:val="006140B7"/>
@@ -5437,10 +5342,10 @@
       <w:szCs w:val="28"/>
     </w:rPr>
   </w:style>
-  <w:style w:type="character" w:customStyle="1" w:styleId="Heading4Char">
-    <w:name w:val="Heading 4 Char"/>
-    <w:basedOn w:val="DefaultParagraphFont"/>
-    <w:link w:val="Heading4"/>
+  <w:style w:type="character" w:customStyle="1" w:styleId="40">
+    <w:name w:val="标题 4 字符"/>
+    <w:basedOn w:val="a0"/>
+    <w:link w:val="4"/>
     <w:uiPriority w:val="9"/>
     <w:semiHidden/>
     <w:rsid w:val="006140B7"/>
@@ -5451,10 +5356,10 @@
       <w:color w:val="0F4761" w:themeColor="accent1" w:themeShade="BF"/>
     </w:rPr>
   </w:style>
-  <w:style w:type="character" w:customStyle="1" w:styleId="Heading5Char">
-    <w:name w:val="Heading 5 Char"/>
-    <w:basedOn w:val="DefaultParagraphFont"/>
-    <w:link w:val="Heading5"/>
+  <w:style w:type="character" w:customStyle="1" w:styleId="50">
+    <w:name w:val="标题 5 字符"/>
+    <w:basedOn w:val="a0"/>
+    <w:link w:val="5"/>
     <w:uiPriority w:val="9"/>
     <w:semiHidden/>
     <w:rsid w:val="006140B7"/>
@@ -5463,10 +5368,10 @@
       <w:color w:val="0F4761" w:themeColor="accent1" w:themeShade="BF"/>
     </w:rPr>
   </w:style>
-  <w:style w:type="character" w:customStyle="1" w:styleId="Heading6Char">
-    <w:name w:val="Heading 6 Char"/>
-    <w:basedOn w:val="DefaultParagraphFont"/>
-    <w:link w:val="Heading6"/>
+  <w:style w:type="character" w:customStyle="1" w:styleId="60">
+    <w:name w:val="标题 6 字符"/>
+    <w:basedOn w:val="a0"/>
+    <w:link w:val="6"/>
     <w:uiPriority w:val="9"/>
     <w:semiHidden/>
     <w:rsid w:val="006140B7"/>
@@ -5477,10 +5382,10 @@
       <w:color w:val="595959" w:themeColor="text1" w:themeTint="A6"/>
     </w:rPr>
   </w:style>
-  <w:style w:type="character" w:customStyle="1" w:styleId="Heading7Char">
-    <w:name w:val="Heading 7 Char"/>
-    <w:basedOn w:val="DefaultParagraphFont"/>
-    <w:link w:val="Heading7"/>
+  <w:style w:type="character" w:customStyle="1" w:styleId="70">
+    <w:name w:val="标题 7 字符"/>
+    <w:basedOn w:val="a0"/>
+    <w:link w:val="7"/>
     <w:uiPriority w:val="9"/>
     <w:semiHidden/>
     <w:rsid w:val="006140B7"/>
@@ -5489,10 +5394,10 @@
       <w:color w:val="595959" w:themeColor="text1" w:themeTint="A6"/>
     </w:rPr>
   </w:style>
-  <w:style w:type="character" w:customStyle="1" w:styleId="Heading8Char">
-    <w:name w:val="Heading 8 Char"/>
-    <w:basedOn w:val="DefaultParagraphFont"/>
-    <w:link w:val="Heading8"/>
+  <w:style w:type="character" w:customStyle="1" w:styleId="80">
+    <w:name w:val="标题 8 字符"/>
+    <w:basedOn w:val="a0"/>
+    <w:link w:val="8"/>
     <w:uiPriority w:val="9"/>
     <w:semiHidden/>
     <w:rsid w:val="006140B7"/>
@@ -5503,10 +5408,10 @@
       <w:color w:val="272727" w:themeColor="text1" w:themeTint="D8"/>
     </w:rPr>
   </w:style>
-  <w:style w:type="character" w:customStyle="1" w:styleId="Heading9Char">
-    <w:name w:val="Heading 9 Char"/>
-    <w:basedOn w:val="DefaultParagraphFont"/>
-    <w:link w:val="Heading9"/>
+  <w:style w:type="character" w:customStyle="1" w:styleId="90">
+    <w:name w:val="标题 9 字符"/>
+    <w:basedOn w:val="a0"/>
+    <w:link w:val="9"/>
     <w:uiPriority w:val="9"/>
     <w:semiHidden/>
     <w:rsid w:val="006140B7"/>
@@ -5515,11 +5420,11 @@
       <w:color w:val="272727" w:themeColor="text1" w:themeTint="D8"/>
     </w:rPr>
   </w:style>
-  <w:style w:type="paragraph" w:styleId="Title">
+  <w:style w:type="paragraph" w:styleId="a3">
     <w:name w:val="Title"/>
-    <w:basedOn w:val="Normal"/>
-    <w:next w:val="Normal"/>
-    <w:link w:val="TitleChar"/>
+    <w:basedOn w:val="a"/>
+    <w:next w:val="a"/>
+    <w:link w:val="a4"/>
     <w:uiPriority w:val="10"/>
     <w:qFormat/>
     <w:rsid w:val="006140B7"/>
@@ -5536,10 +5441,10 @@
       <w14:ligatures w14:val="standardContextual"/>
     </w:rPr>
   </w:style>
-  <w:style w:type="character" w:customStyle="1" w:styleId="TitleChar">
-    <w:name w:val="Title Char"/>
-    <w:basedOn w:val="DefaultParagraphFont"/>
-    <w:link w:val="Title"/>
+  <w:style w:type="character" w:customStyle="1" w:styleId="a4">
+    <w:name w:val="标题 字符"/>
+    <w:basedOn w:val="a0"/>
+    <w:link w:val="a3"/>
     <w:uiPriority w:val="10"/>
     <w:rsid w:val="006140B7"/>
     <w:rPr>
@@ -5550,11 +5455,11 @@
       <w:szCs w:val="56"/>
     </w:rPr>
   </w:style>
-  <w:style w:type="paragraph" w:styleId="Subtitle">
+  <w:style w:type="paragraph" w:styleId="a5">
     <w:name w:val="Subtitle"/>
-    <w:basedOn w:val="Normal"/>
-    <w:next w:val="Normal"/>
-    <w:link w:val="SubtitleChar"/>
+    <w:basedOn w:val="a"/>
+    <w:next w:val="a"/>
+    <w:link w:val="a6"/>
     <w:uiPriority w:val="11"/>
     <w:qFormat/>
     <w:rsid w:val="006140B7"/>
@@ -5574,10 +5479,10 @@
       <w14:ligatures w14:val="standardContextual"/>
     </w:rPr>
   </w:style>
-  <w:style w:type="character" w:customStyle="1" w:styleId="SubtitleChar">
-    <w:name w:val="Subtitle Char"/>
-    <w:basedOn w:val="DefaultParagraphFont"/>
-    <w:link w:val="Subtitle"/>
+  <w:style w:type="character" w:customStyle="1" w:styleId="a6">
+    <w:name w:val="副标题 字符"/>
+    <w:basedOn w:val="a0"/>
+    <w:link w:val="a5"/>
     <w:uiPriority w:val="11"/>
     <w:rsid w:val="006140B7"/>
     <w:rPr>
@@ -5588,11 +5493,11 @@
       <w:szCs w:val="28"/>
     </w:rPr>
   </w:style>
-  <w:style w:type="paragraph" w:styleId="Quote">
+  <w:style w:type="paragraph" w:styleId="a7">
     <w:name w:val="Quote"/>
-    <w:basedOn w:val="Normal"/>
-    <w:next w:val="Normal"/>
-    <w:link w:val="QuoteChar"/>
+    <w:basedOn w:val="a"/>
+    <w:next w:val="a"/>
+    <w:link w:val="a8"/>
     <w:uiPriority w:val="29"/>
     <w:qFormat/>
     <w:rsid w:val="006140B7"/>
@@ -5609,10 +5514,10 @@
       <w14:ligatures w14:val="standardContextual"/>
     </w:rPr>
   </w:style>
-  <w:style w:type="character" w:customStyle="1" w:styleId="QuoteChar">
-    <w:name w:val="Quote Char"/>
-    <w:basedOn w:val="DefaultParagraphFont"/>
-    <w:link w:val="Quote"/>
+  <w:style w:type="character" w:customStyle="1" w:styleId="a8">
+    <w:name w:val="引用 字符"/>
+    <w:basedOn w:val="a0"/>
+    <w:link w:val="a7"/>
     <w:uiPriority w:val="29"/>
     <w:rsid w:val="006140B7"/>
     <w:rPr>
@@ -5621,9 +5526,9 @@
       <w:color w:val="404040" w:themeColor="text1" w:themeTint="BF"/>
     </w:rPr>
   </w:style>
-  <w:style w:type="paragraph" w:styleId="ListParagraph">
+  <w:style w:type="paragraph" w:styleId="a9">
     <w:name w:val="List Paragraph"/>
-    <w:basedOn w:val="Normal"/>
+    <w:basedOn w:val="a"/>
     <w:uiPriority w:val="34"/>
     <w:qFormat/>
     <w:rsid w:val="006140B7"/>
@@ -5637,9 +5542,9 @@
       <w14:ligatures w14:val="standardContextual"/>
     </w:rPr>
   </w:style>
-  <w:style w:type="character" w:styleId="IntenseEmphasis">
+  <w:style w:type="character" w:styleId="aa">
     <w:name w:val="Intense Emphasis"/>
-    <w:basedOn w:val="DefaultParagraphFont"/>
+    <w:basedOn w:val="a0"/>
     <w:uiPriority w:val="21"/>
     <w:qFormat/>
     <w:rsid w:val="006140B7"/>
@@ -5649,11 +5554,11 @@
       <w:color w:val="0F4761" w:themeColor="accent1" w:themeShade="BF"/>
     </w:rPr>
   </w:style>
-  <w:style w:type="paragraph" w:styleId="IntenseQuote">
+  <w:style w:type="paragraph" w:styleId="ab">
     <w:name w:val="Intense Quote"/>
-    <w:basedOn w:val="Normal"/>
-    <w:next w:val="Normal"/>
-    <w:link w:val="IntenseQuoteChar"/>
+    <w:basedOn w:val="a"/>
+    <w:next w:val="a"/>
+    <w:link w:val="ac"/>
     <w:uiPriority w:val="30"/>
     <w:qFormat/>
     <w:rsid w:val="006140B7"/>
@@ -5675,10 +5580,10 @@
       <w14:ligatures w14:val="standardContextual"/>
     </w:rPr>
   </w:style>
-  <w:style w:type="character" w:customStyle="1" w:styleId="IntenseQuoteChar">
-    <w:name w:val="Intense Quote Char"/>
-    <w:basedOn w:val="DefaultParagraphFont"/>
-    <w:link w:val="IntenseQuote"/>
+  <w:style w:type="character" w:customStyle="1" w:styleId="ac">
+    <w:name w:val="明显引用 字符"/>
+    <w:basedOn w:val="a0"/>
+    <w:link w:val="ab"/>
     <w:uiPriority w:val="30"/>
     <w:rsid w:val="006140B7"/>
     <w:rPr>
@@ -5687,9 +5592,9 @@
       <w:color w:val="0F4761" w:themeColor="accent1" w:themeShade="BF"/>
     </w:rPr>
   </w:style>
-  <w:style w:type="character" w:styleId="IntenseReference">
+  <w:style w:type="character" w:styleId="ad">
     <w:name w:val="Intense Reference"/>
-    <w:basedOn w:val="DefaultParagraphFont"/>
+    <w:basedOn w:val="a0"/>
     <w:uiPriority w:val="32"/>
     <w:qFormat/>
     <w:rsid w:val="006140B7"/>
@@ -5701,9 +5606,9 @@
       <w:spacing w:val="5"/>
     </w:rPr>
   </w:style>
-  <w:style w:type="character" w:styleId="Strong">
+  <w:style w:type="character" w:styleId="ae">
     <w:name w:val="Strong"/>
-    <w:basedOn w:val="DefaultParagraphFont"/>
+    <w:basedOn w:val="a0"/>
     <w:uiPriority w:val="22"/>
     <w:qFormat/>
     <w:rsid w:val="000550E9"/>
@@ -5712,10 +5617,10 @@
       <w:bCs/>
     </w:rPr>
   </w:style>
-  <w:style w:type="paragraph" w:styleId="Footer">
+  <w:style w:type="paragraph" w:styleId="af">
     <w:name w:val="footer"/>
-    <w:basedOn w:val="Normal"/>
-    <w:link w:val="FooterChar"/>
+    <w:basedOn w:val="a"/>
+    <w:link w:val="af0"/>
     <w:uiPriority w:val="99"/>
     <w:unhideWhenUsed/>
     <w:rsid w:val="0045777F"/>
@@ -5726,10 +5631,10 @@
       </w:tabs>
     </w:pPr>
   </w:style>
-  <w:style w:type="character" w:customStyle="1" w:styleId="FooterChar">
-    <w:name w:val="Footer Char"/>
-    <w:basedOn w:val="DefaultParagraphFont"/>
-    <w:link w:val="Footer"/>
+  <w:style w:type="character" w:customStyle="1" w:styleId="af0">
+    <w:name w:val="页脚 字符"/>
+    <w:basedOn w:val="a0"/>
+    <w:link w:val="af"/>
     <w:uiPriority w:val="99"/>
     <w:rsid w:val="0045777F"/>
     <w:rPr>

</xml_diff>